<commit_message>
changed font of text, and added resume
</commit_message>
<xml_diff>
--- a/David Rochon III Resume Final (3).docx
+++ b/David Rochon III Resume Final (3).docx
@@ -1698,19 +1698,6 @@
         </w:rPr>
         <w:t>Conduct inventory of produce items in stock, relaying information to manager for supply order</w:t>
       </w:r>
-    </w:p>
-    <w:p>
-      <w:pPr>
-        <w:spacing w:after="0" w:line="240" w:lineRule="auto"/>
-        <w:rPr>
-          <w:rFonts w:ascii="Grandview" w:hAnsi="Grandview"/>
-          <w:b/>
-          <w:bCs/>
-          <w:sz w:val="24"/>
-          <w:szCs w:val="24"/>
-          <w:u w:val="single"/>
-        </w:rPr>
-      </w:pPr>
     </w:p>
     <w:sectPr>
       <w:pgSz w:w="12240" w:h="15840"/>

</xml_diff>